<commit_message>
lab5 additional task done
</commit_message>
<xml_diff>
--- a/lab5/report/ЛР_5.docx
+++ b/lab5/report/ЛР_5.docx
@@ -19,7 +19,7 @@
           <w:szCs w:val="28"/>
         </w:rPr>
         <w:drawing>
-          <wp:anchor distT="0" distB="0" distL="114300" distR="114300" simplePos="0" relativeHeight="251660288" behindDoc="0" locked="0" layoutInCell="1" allowOverlap="1" wp14:anchorId="73520D87" wp14:editId="0797469C">
+          <wp:anchor distT="0" distB="0" distL="114300" distR="114300" simplePos="0" relativeHeight="251660288" behindDoc="0" locked="0" layoutInCell="1" allowOverlap="1" wp14:anchorId="73520D87" wp14:editId="107B572C">
             <wp:simplePos x="0" y="0"/>
             <wp:positionH relativeFrom="column">
               <wp:posOffset>-518160</wp:posOffset>
@@ -331,7 +331,7 @@
           <w:bCs/>
           <w:sz w:val="28"/>
           <w:szCs w:val="28"/>
-          <w:lang w:val="en-US"/>
+          <w:lang w:val="ru-RU"/>
         </w:rPr>
       </w:pPr>
       <w:r>
@@ -347,7 +347,7 @@
           <w:bCs/>
           <w:sz w:val="28"/>
           <w:szCs w:val="28"/>
-          <w:lang w:val="en-US"/>
+          <w:lang w:val="ru-RU"/>
         </w:rPr>
         <w:t>5</w:t>
       </w:r>
@@ -1454,7 +1454,6 @@
         </w:rPr>
         <w:t xml:space="preserve"> </w:t>
       </w:r>
-      <w:proofErr w:type="spellStart"/>
       <w:r>
         <w:rPr>
           <w:sz w:val="28"/>
@@ -1471,7 +1470,6 @@
         </w:rPr>
         <w:t>уем</w:t>
       </w:r>
-      <w:proofErr w:type="spellEnd"/>
       <w:r>
         <w:rPr>
           <w:sz w:val="28"/>
@@ -2376,51 +2374,7 @@
           <w:szCs w:val="28"/>
           <w:lang w:val="en-US"/>
         </w:rPr>
-        <w:t>=V1&amp;</w:t>
-      </w:r>
-      <w:r>
-        <w:rPr>
-          <w:rFonts w:ascii="Times New Roman" w:hAnsi="Times New Roman" w:cs="Times New Roman"/>
-          <w:i/>
-          <w:iCs/>
-          <w:sz w:val="28"/>
-          <w:szCs w:val="28"/>
-          <w:lang w:val="en-US"/>
-        </w:rPr>
-        <w:t>inputMeasurement</w:t>
-      </w:r>
-      <w:r>
-        <w:rPr>
-          <w:rFonts w:ascii="Times New Roman" w:hAnsi="Times New Roman" w:cs="Times New Roman"/>
-          <w:i/>
-          <w:iCs/>
-          <w:sz w:val="28"/>
-          <w:szCs w:val="28"/>
-          <w:lang w:val="en-US"/>
-        </w:rPr>
-        <w:t>=V2&amp;</w:t>
-      </w:r>
-      <w:r>
-        <w:rPr>
-          <w:rFonts w:ascii="Times New Roman" w:hAnsi="Times New Roman" w:cs="Times New Roman"/>
-          <w:i/>
-          <w:iCs/>
-          <w:sz w:val="28"/>
-          <w:szCs w:val="28"/>
-          <w:lang w:val="en-US"/>
-        </w:rPr>
-        <w:t>outputMeasurement</w:t>
-      </w:r>
-      <w:r>
-        <w:rPr>
-          <w:rFonts w:ascii="Times New Roman" w:hAnsi="Times New Roman" w:cs="Times New Roman"/>
-          <w:i/>
-          <w:iCs/>
-          <w:sz w:val="28"/>
-          <w:szCs w:val="28"/>
-          <w:lang w:val="en-US"/>
-        </w:rPr>
-        <w:t>=V3</w:t>
+        <w:t>=V1&amp;inputMeasurement=V2&amp;outputMeasurement=V3</w:t>
       </w:r>
     </w:p>
     <w:p>
@@ -2725,15 +2679,16 @@
           <w:sz w:val="28"/>
           <w:szCs w:val="28"/>
         </w:rPr>
-        <w:t xml:space="preserve">измеряемого в </w:t>
+        <w:t xml:space="preserve">измеряемого в метрической системе длины </w:t>
       </w:r>
       <w:r>
         <w:rPr>
           <w:rFonts w:ascii="Times New Roman" w:hAnsi="Times New Roman" w:cs="Times New Roman"/>
           <w:sz w:val="28"/>
           <w:szCs w:val="28"/>
-        </w:rPr>
-        <w:t>метрической</w:t>
+          <w:lang w:val="en-US"/>
+        </w:rPr>
+        <w:t>V</w:t>
       </w:r>
       <w:r>
         <w:rPr>
@@ -2741,7 +2696,7 @@
           <w:sz w:val="28"/>
           <w:szCs w:val="28"/>
         </w:rPr>
-        <w:t xml:space="preserve"> </w:t>
+        <w:t xml:space="preserve">2 </w:t>
       </w:r>
       <w:r>
         <w:rPr>
@@ -2749,72 +2704,7 @@
           <w:sz w:val="28"/>
           <w:szCs w:val="28"/>
         </w:rPr>
-        <w:t xml:space="preserve">системе </w:t>
-      </w:r>
-      <w:r>
-        <w:rPr>
-          <w:rFonts w:ascii="Times New Roman" w:hAnsi="Times New Roman" w:cs="Times New Roman"/>
-          <w:sz w:val="28"/>
-          <w:szCs w:val="28"/>
-        </w:rPr>
-        <w:t xml:space="preserve">длины </w:t>
-      </w:r>
-      <w:r>
-        <w:rPr>
-          <w:rFonts w:ascii="Times New Roman" w:hAnsi="Times New Roman" w:cs="Times New Roman"/>
-          <w:sz w:val="28"/>
-          <w:szCs w:val="28"/>
-          <w:lang w:val="en-US"/>
-        </w:rPr>
-        <w:t>V</w:t>
-      </w:r>
-      <w:r>
-        <w:rPr>
-          <w:rFonts w:ascii="Times New Roman" w:hAnsi="Times New Roman" w:cs="Times New Roman"/>
-          <w:sz w:val="28"/>
-          <w:szCs w:val="28"/>
-        </w:rPr>
-        <w:t xml:space="preserve">2 </w:t>
-      </w:r>
-      <w:r>
-        <w:rPr>
-          <w:rFonts w:ascii="Times New Roman" w:hAnsi="Times New Roman" w:cs="Times New Roman"/>
-          <w:sz w:val="28"/>
-          <w:szCs w:val="28"/>
-        </w:rPr>
-        <w:t xml:space="preserve">в </w:t>
-      </w:r>
-      <w:r>
-        <w:rPr>
-          <w:rFonts w:ascii="Times New Roman" w:hAnsi="Times New Roman" w:cs="Times New Roman"/>
-          <w:sz w:val="28"/>
-          <w:szCs w:val="28"/>
-        </w:rPr>
-        <w:t>английскую</w:t>
-      </w:r>
-      <w:r>
-        <w:rPr>
-          <w:rFonts w:ascii="Times New Roman" w:hAnsi="Times New Roman" w:cs="Times New Roman"/>
-          <w:sz w:val="28"/>
-          <w:szCs w:val="28"/>
-        </w:rPr>
-        <w:t xml:space="preserve"> величину</w:t>
-      </w:r>
-      <w:r>
-        <w:rPr>
-          <w:rFonts w:ascii="Times New Roman" w:hAnsi="Times New Roman" w:cs="Times New Roman"/>
-          <w:sz w:val="28"/>
-          <w:szCs w:val="28"/>
-        </w:rPr>
-        <w:t xml:space="preserve"> длины</w:t>
-      </w:r>
-      <w:r>
-        <w:rPr>
-          <w:rFonts w:ascii="Times New Roman" w:hAnsi="Times New Roman" w:cs="Times New Roman"/>
-          <w:sz w:val="28"/>
-          <w:szCs w:val="28"/>
-        </w:rPr>
-        <w:t xml:space="preserve"> размерности </w:t>
+        <w:t xml:space="preserve">в английскую величину длины размерности </w:t>
       </w:r>
       <w:r>
         <w:rPr>
@@ -3617,7 +3507,7 @@
         <w:rPr>
           <w:sz w:val="28"/>
           <w:szCs w:val="28"/>
-          <w:lang w:val="en-US"/>
+          <w:lang w:val="ru-RU"/>
         </w:rPr>
       </w:pPr>
       <w:r>
@@ -3773,7 +3663,7 @@
           <w:szCs w:val="28"/>
           <w:lang w:val="en-US"/>
         </w:rPr>
-        <w:t xml:space="preserve">template </w:t>
+        <w:t>template</w:t>
       </w:r>
       <w:r>
         <w:rPr>
@@ -3781,6 +3671,14 @@
           <w:szCs w:val="28"/>
           <w:lang w:val="ru-RU"/>
         </w:rPr>
+        <w:t xml:space="preserve"> </w:t>
+      </w:r>
+      <w:r>
+        <w:rPr>
+          <w:sz w:val="28"/>
+          <w:szCs w:val="28"/>
+          <w:lang w:val="ru-RU"/>
+        </w:rPr>
         <w:t xml:space="preserve">и код на </w:t>
       </w:r>
       <w:r>
@@ -3789,7 +3687,15 @@
           <w:szCs w:val="28"/>
           <w:lang w:val="en-US"/>
         </w:rPr>
-        <w:t>JavaScript.</w:t>
+        <w:t>JavaScript</w:t>
+      </w:r>
+      <w:r>
+        <w:rPr>
+          <w:sz w:val="28"/>
+          <w:szCs w:val="28"/>
+          <w:lang w:val="ru-RU"/>
+        </w:rPr>
+        <w:t>.</w:t>
       </w:r>
     </w:p>
     <w:p>
@@ -3799,7 +3705,7 @@
         <w:rPr>
           <w:sz w:val="28"/>
           <w:szCs w:val="28"/>
-          <w:lang w:val="en-US"/>
+          <w:lang w:val="ru-RU"/>
         </w:rPr>
       </w:pPr>
     </w:p>
@@ -3822,9 +3728,29 @@
           <w:bCs/>
           <w:sz w:val="28"/>
           <w:szCs w:val="28"/>
+          <w:lang w:val="ru-RU"/>
+        </w:rPr>
+        <w:t>&lt;</w:t>
+      </w:r>
+      <w:r>
+        <w:rPr>
+          <w:b/>
+          <w:bCs/>
+          <w:sz w:val="28"/>
+          <w:szCs w:val="28"/>
           <w:lang w:val="en-US"/>
         </w:rPr>
-        <w:t xml:space="preserve">&lt;template&gt; </w:t>
+        <w:t>template</w:t>
+      </w:r>
+      <w:r>
+        <w:rPr>
+          <w:b/>
+          <w:bCs/>
+          <w:sz w:val="28"/>
+          <w:szCs w:val="28"/>
+          <w:lang w:val="ru-RU"/>
+        </w:rPr>
+        <w:t xml:space="preserve">&gt; </w:t>
       </w:r>
       <w:r>
         <w:rPr>
@@ -6863,7 +6789,7 @@
         <w:rPr>
           <w:sz w:val="28"/>
           <w:szCs w:val="28"/>
-          <w:lang w:val="ru-RU"/>
+          <w:lang w:val="en-US"/>
         </w:rPr>
       </w:pPr>
     </w:p>
@@ -6877,9 +6803,29 @@
           <w:bCs/>
           <w:sz w:val="28"/>
           <w:szCs w:val="28"/>
+          <w:lang w:val="en-US"/>
+        </w:rPr>
+      </w:pPr>
+      <w:r>
+        <w:rPr>
+          <w:b/>
+          <w:bCs/>
+          <w:sz w:val="28"/>
+          <w:szCs w:val="28"/>
+          <w:lang w:val="en-US"/>
+        </w:rPr>
+        <w:t xml:space="preserve">JavaScript </w:t>
+      </w:r>
+      <w:r>
+        <w:rPr>
+          <w:b/>
+          <w:bCs/>
+          <w:sz w:val="28"/>
+          <w:szCs w:val="28"/>
           <w:lang w:val="ru-RU"/>
         </w:rPr>
-      </w:pPr>
+        <w:t>код</w:t>
+      </w:r>
       <w:r>
         <w:rPr>
           <w:b/>
@@ -6888,7 +6834,7 @@
           <w:szCs w:val="28"/>
           <w:lang w:val="en-US"/>
         </w:rPr>
-        <w:t xml:space="preserve">JavaScript </w:t>
+        <w:t xml:space="preserve"> </w:t>
       </w:r>
       <w:r>
         <w:rPr>
@@ -6898,7 +6844,7 @@
           <w:szCs w:val="28"/>
           <w:lang w:val="ru-RU"/>
         </w:rPr>
-        <w:t>код клиента</w:t>
+        <w:t>клиента</w:t>
       </w:r>
     </w:p>
     <w:p>
@@ -13522,7 +13468,7 @@
           <w:color w:val="000000"/>
           <w:sz w:val="23"/>
           <w:szCs w:val="23"/>
-          <w:lang w:val="ru-RU" w:eastAsia="zh-CN"/>
+          <w:lang w:val="en-US" w:eastAsia="zh-CN"/>
         </w:rPr>
       </w:pPr>
     </w:p>
@@ -15064,7 +15010,7 @@
         <w:rPr>
           <w:sz w:val="28"/>
           <w:szCs w:val="28"/>
-          <w:lang w:val="en-US"/>
+          <w:lang w:val="ru-RU"/>
         </w:rPr>
         <w:tab/>
       </w:r>
@@ -15248,16 +15194,38 @@
           <w:bCs/>
           <w:sz w:val="28"/>
           <w:szCs w:val="28"/>
+          <w:lang w:val="ru-RU"/>
+        </w:rPr>
+      </w:pPr>
+      <w:r>
+        <w:rPr>
+          <w:sz w:val="28"/>
+          <w:szCs w:val="28"/>
+          <w:lang w:val="ru-RU"/>
+        </w:rPr>
+        <w:tab/>
+      </w:r>
+      <w:r>
+        <w:rPr>
+          <w:rFonts w:ascii="Lucida Console" w:hAnsi="Lucida Console" w:cs="Consolas"/>
+          <w:b/>
+          <w:bCs/>
+          <w:sz w:val="28"/>
+          <w:szCs w:val="28"/>
           <w:lang w:val="en-US"/>
         </w:rPr>
-      </w:pPr>
-      <w:r>
-        <w:rPr>
+        <w:t>java</w:t>
+      </w:r>
+      <w:r>
+        <w:rPr>
+          <w:rFonts w:ascii="Lucida Console" w:hAnsi="Lucida Console" w:cs="Consolas"/>
+          <w:b/>
+          <w:bCs/>
           <w:sz w:val="28"/>
           <w:szCs w:val="28"/>
           <w:lang w:val="ru-RU"/>
         </w:rPr>
-        <w:tab/>
+        <w:t xml:space="preserve"> -</w:t>
       </w:r>
       <w:r>
         <w:rPr>
@@ -15268,7 +15236,73 @@
           <w:szCs w:val="28"/>
           <w:lang w:val="en-US"/>
         </w:rPr>
-        <w:t>java -jar web-app.jar</w:t>
+        <w:t>jar</w:t>
+      </w:r>
+      <w:r>
+        <w:rPr>
+          <w:rFonts w:ascii="Lucida Console" w:hAnsi="Lucida Console" w:cs="Consolas"/>
+          <w:b/>
+          <w:bCs/>
+          <w:sz w:val="28"/>
+          <w:szCs w:val="28"/>
+          <w:lang w:val="ru-RU"/>
+        </w:rPr>
+        <w:t xml:space="preserve"> </w:t>
+      </w:r>
+      <w:r>
+        <w:rPr>
+          <w:rFonts w:ascii="Lucida Console" w:hAnsi="Lucida Console" w:cs="Consolas"/>
+          <w:b/>
+          <w:bCs/>
+          <w:sz w:val="28"/>
+          <w:szCs w:val="28"/>
+          <w:lang w:val="en-US"/>
+        </w:rPr>
+        <w:t>web</w:t>
+      </w:r>
+      <w:r>
+        <w:rPr>
+          <w:rFonts w:ascii="Lucida Console" w:hAnsi="Lucida Console" w:cs="Consolas"/>
+          <w:b/>
+          <w:bCs/>
+          <w:sz w:val="28"/>
+          <w:szCs w:val="28"/>
+          <w:lang w:val="ru-RU"/>
+        </w:rPr>
+        <w:t>-</w:t>
+      </w:r>
+      <w:r>
+        <w:rPr>
+          <w:rFonts w:ascii="Lucida Console" w:hAnsi="Lucida Console" w:cs="Consolas"/>
+          <w:b/>
+          <w:bCs/>
+          <w:sz w:val="28"/>
+          <w:szCs w:val="28"/>
+          <w:lang w:val="en-US"/>
+        </w:rPr>
+        <w:t>app</w:t>
+      </w:r>
+      <w:r>
+        <w:rPr>
+          <w:rFonts w:ascii="Lucida Console" w:hAnsi="Lucida Console" w:cs="Consolas"/>
+          <w:b/>
+          <w:bCs/>
+          <w:sz w:val="28"/>
+          <w:szCs w:val="28"/>
+          <w:lang w:val="ru-RU"/>
+        </w:rPr>
+        <w:t>.</w:t>
+      </w:r>
+      <w:r>
+        <w:rPr>
+          <w:rFonts w:ascii="Lucida Console" w:hAnsi="Lucida Console" w:cs="Consolas"/>
+          <w:b/>
+          <w:bCs/>
+          <w:sz w:val="28"/>
+          <w:szCs w:val="28"/>
+          <w:lang w:val="en-US"/>
+        </w:rPr>
+        <w:t>jar</w:t>
       </w:r>
     </w:p>
     <w:p>
@@ -15320,23 +15354,7 @@
             <w:sz w:val="28"/>
             <w:szCs w:val="28"/>
           </w:rPr>
-          <w:t>http://lo</w:t>
-        </w:r>
-        <w:r>
-          <w:rPr>
-            <w:rStyle w:val="Hyperlink"/>
-            <w:sz w:val="28"/>
-            <w:szCs w:val="28"/>
-          </w:rPr>
-          <w:t>c</w:t>
-        </w:r>
-        <w:r>
-          <w:rPr>
-            <w:rStyle w:val="Hyperlink"/>
-            <w:sz w:val="28"/>
-            <w:szCs w:val="28"/>
-          </w:rPr>
-          <w:t>alhost:8080/</w:t>
+          <w:t>http://localhost:8080/</w:t>
         </w:r>
       </w:hyperlink>
       <w:r>
@@ -15408,6 +15426,7 @@
       </w:pPr>
       <w:r>
         <w:rPr>
+          <w:noProof/>
           <w:lang w:val="ru-RU" w:eastAsia="zh-CN"/>
         </w:rPr>
         <w:drawing>
@@ -15536,6 +15555,7 @@
       </w:pPr>
       <w:r>
         <w:rPr>
+          <w:noProof/>
           <w:sz w:val="28"/>
           <w:szCs w:val="28"/>
           <w:lang w:val="ru-RU" w:eastAsia="zh-CN"/>
@@ -15604,6 +15624,245 @@
           <w:bCs/>
           <w:sz w:val="28"/>
           <w:szCs w:val="28"/>
+          <w:lang w:val="en-US"/>
+        </w:rPr>
+      </w:pPr>
+      <w:r>
+        <w:rPr>
+          <w:rFonts w:ascii="Times New Roman" w:hAnsi="Times New Roman" w:cs="Times New Roman"/>
+          <w:b/>
+          <w:bCs/>
+          <w:sz w:val="28"/>
+          <w:szCs w:val="28"/>
+        </w:rPr>
+        <w:lastRenderedPageBreak/>
+        <w:t>Зачетное задание</w:t>
+      </w:r>
+    </w:p>
+    <w:p>
+      <w:pPr>
+        <w:spacing w:line="360" w:lineRule="auto"/>
+        <w:ind w:left="720"/>
+        <w:jc w:val="both"/>
+        <w:outlineLvl w:val="1"/>
+        <w:rPr>
+          <w:b/>
+          <w:bCs/>
+          <w:sz w:val="28"/>
+          <w:szCs w:val="28"/>
+          <w:lang w:val="en-US"/>
+        </w:rPr>
+      </w:pPr>
+    </w:p>
+    <w:p>
+      <w:pPr>
+        <w:spacing w:line="360" w:lineRule="auto"/>
+        <w:ind w:firstLine="720"/>
+        <w:jc w:val="both"/>
+        <w:rPr>
+          <w:color w:val="222222"/>
+          <w:sz w:val="28"/>
+          <w:szCs w:val="28"/>
+          <w:shd w:val="clear" w:color="auto" w:fill="FFFFFF"/>
+        </w:rPr>
+      </w:pPr>
+      <w:r>
+        <w:rPr>
+          <w:b/>
+          <w:bCs/>
+          <w:sz w:val="28"/>
+          <w:szCs w:val="28"/>
+          <w:lang w:val="ru-RU"/>
+        </w:rPr>
+        <w:t>Формулировка зачетного задания:</w:t>
+      </w:r>
+      <w:r>
+        <w:rPr>
+          <w:sz w:val="28"/>
+          <w:szCs w:val="28"/>
+          <w:lang w:val="ru-RU"/>
+        </w:rPr>
+        <w:t xml:space="preserve"> </w:t>
+      </w:r>
+      <w:r>
+        <w:rPr>
+          <w:color w:val="222222"/>
+          <w:sz w:val="28"/>
+          <w:szCs w:val="28"/>
+          <w:shd w:val="clear" w:color="auto" w:fill="FFFFFF"/>
+        </w:rPr>
+        <w:t>добавьте в Ваш Web-сервис функции перевода английских мер длины между собой, без метров, например, футов в ярды, и другие комбинации.</w:t>
+      </w:r>
+    </w:p>
+    <w:p>
+      <w:pPr>
+        <w:spacing w:line="360" w:lineRule="auto"/>
+        <w:ind w:firstLine="720"/>
+        <w:jc w:val="both"/>
+        <w:rPr>
+          <w:color w:val="222222"/>
+          <w:sz w:val="28"/>
+          <w:szCs w:val="28"/>
+          <w:shd w:val="clear" w:color="auto" w:fill="FFFFFF"/>
+          <w:lang w:val="ru-RU"/>
+        </w:rPr>
+      </w:pPr>
+      <w:r>
+        <w:rPr>
+          <w:b/>
+          <w:bCs/>
+          <w:color w:val="222222"/>
+          <w:sz w:val="28"/>
+          <w:szCs w:val="28"/>
+          <w:shd w:val="clear" w:color="auto" w:fill="FFFFFF"/>
+          <w:lang w:val="ru-RU"/>
+        </w:rPr>
+        <w:t xml:space="preserve">Решение: </w:t>
+      </w:r>
+      <w:r>
+        <w:rPr>
+          <w:color w:val="222222"/>
+          <w:sz w:val="28"/>
+          <w:szCs w:val="28"/>
+          <w:shd w:val="clear" w:color="auto" w:fill="FFFFFF"/>
+          <w:lang w:val="ru-RU"/>
+        </w:rPr>
+        <w:t xml:space="preserve">в конвертер </w:t>
+      </w:r>
+      <w:r>
+        <w:rPr>
+          <w:color w:val="222222"/>
+          <w:sz w:val="28"/>
+          <w:szCs w:val="28"/>
+          <w:shd w:val="clear" w:color="auto" w:fill="FFFFFF"/>
+          <w:lang w:val="ru-RU"/>
+        </w:rPr>
+        <w:t>английских</w:t>
+      </w:r>
+      <w:r>
+        <w:rPr>
+          <w:color w:val="222222"/>
+          <w:sz w:val="28"/>
+          <w:szCs w:val="28"/>
+          <w:shd w:val="clear" w:color="auto" w:fill="FFFFFF"/>
+          <w:lang w:val="ru-RU"/>
+        </w:rPr>
+        <w:t xml:space="preserve"> мер измерений длин был добавлен выпадающий список с возможностью выбрать помимо метрических мер английские</w:t>
+      </w:r>
+      <w:r>
+        <w:rPr>
+          <w:color w:val="222222"/>
+          <w:sz w:val="28"/>
+          <w:szCs w:val="28"/>
+          <w:shd w:val="clear" w:color="auto" w:fill="FFFFFF"/>
+          <w:lang w:val="ru-RU"/>
+        </w:rPr>
+        <w:t>.</w:t>
+      </w:r>
+    </w:p>
+    <w:p>
+      <w:pPr>
+        <w:spacing w:line="360" w:lineRule="auto"/>
+        <w:jc w:val="both"/>
+        <w:rPr>
+          <w:lang w:val="ru-RU" w:eastAsia="zh-CN"/>
+        </w:rPr>
+      </w:pPr>
+      <w:r>
+        <w:rPr>
+          <w:lang w:val="ru-RU" w:eastAsia="zh-CN"/>
+        </w:rPr>
+        <w:drawing>
+          <wp:inline distT="0" distB="0" distL="0" distR="0" wp14:anchorId="6C014F59" wp14:editId="36966BE2">
+            <wp:extent cx="5936615" cy="5740400"/>
+            <wp:effectExtent l="0" t="0" r="0" b="0"/>
+            <wp:docPr id="5" name="Picture 5" descr="A screenshot of a cell phone&#10;&#10;Description automatically generated"/>
+            <wp:cNvGraphicFramePr>
+              <a:graphicFrameLocks xmlns:a="http://schemas.openxmlformats.org/drawingml/2006/main" noChangeAspect="1"/>
+            </wp:cNvGraphicFramePr>
+            <a:graphic xmlns:a="http://schemas.openxmlformats.org/drawingml/2006/main">
+              <a:graphicData uri="http://schemas.openxmlformats.org/drawingml/2006/picture">
+                <pic:pic xmlns:pic="http://schemas.openxmlformats.org/drawingml/2006/picture">
+                  <pic:nvPicPr>
+                    <pic:cNvPr id="1" name=""/>
+                    <pic:cNvPicPr/>
+                  </pic:nvPicPr>
+                  <pic:blipFill>
+                    <a:blip r:embed="rId10"/>
+                    <a:stretch>
+                      <a:fillRect/>
+                    </a:stretch>
+                  </pic:blipFill>
+                  <pic:spPr>
+                    <a:xfrm>
+                      <a:off x="0" y="0"/>
+                      <a:ext cx="5936615" cy="5740400"/>
+                    </a:xfrm>
+                    <a:prstGeom prst="rect">
+                      <a:avLst/>
+                    </a:prstGeom>
+                  </pic:spPr>
+                </pic:pic>
+              </a:graphicData>
+            </a:graphic>
+          </wp:inline>
+        </w:drawing>
+      </w:r>
+    </w:p>
+    <w:p>
+      <w:pPr>
+        <w:spacing w:line="360" w:lineRule="auto"/>
+        <w:ind w:left="720"/>
+        <w:jc w:val="both"/>
+        <w:outlineLvl w:val="1"/>
+        <w:rPr>
+          <w:sz w:val="28"/>
+          <w:szCs w:val="28"/>
+        </w:rPr>
+      </w:pPr>
+    </w:p>
+    <w:p>
+      <w:pPr>
+        <w:spacing w:line="360" w:lineRule="auto"/>
+        <w:ind w:left="720"/>
+        <w:jc w:val="both"/>
+        <w:outlineLvl w:val="1"/>
+        <w:rPr>
+          <w:sz w:val="28"/>
+          <w:szCs w:val="28"/>
+        </w:rPr>
+      </w:pPr>
+    </w:p>
+    <w:p>
+      <w:pPr>
+        <w:spacing w:line="360" w:lineRule="auto"/>
+        <w:jc w:val="both"/>
+        <w:outlineLvl w:val="1"/>
+        <w:rPr>
+          <w:b/>
+          <w:bCs/>
+          <w:sz w:val="28"/>
+          <w:szCs w:val="28"/>
+          <w:lang w:val="ru-RU"/>
+        </w:rPr>
+      </w:pPr>
+    </w:p>
+    <w:p>
+      <w:pPr>
+        <w:pStyle w:val="ListParagraph"/>
+        <w:numPr>
+          <w:ilvl w:val="0"/>
+          <w:numId w:val="4"/>
+        </w:numPr>
+        <w:spacing w:line="360" w:lineRule="auto"/>
+        <w:jc w:val="center"/>
+        <w:outlineLvl w:val="1"/>
+        <w:rPr>
+          <w:rFonts w:ascii="Times New Roman" w:hAnsi="Times New Roman" w:cs="Times New Roman"/>
+          <w:b/>
+          <w:bCs/>
+          <w:sz w:val="28"/>
+          <w:szCs w:val="28"/>
         </w:rPr>
       </w:pPr>
       <w:r>
@@ -18374,19 +18633,7 @@
           <w:szCs w:val="28"/>
           <w:lang w:val="en-US"/>
         </w:rPr>
-        <w:t>Meter</w:t>
-      </w:r>
-      <w:r>
-        <w:rPr>
-          <w:rFonts w:ascii="Times New Roman" w:hAnsi="Times New Roman" w:cs="Times New Roman"/>
-          <w:b/>
-          <w:bCs/>
-          <w:color w:val="000000"/>
-          <w:sz w:val="28"/>
-          <w:szCs w:val="28"/>
-          <w:lang w:val="en-US"/>
-        </w:rPr>
-        <w:t>Measure</w:t>
+        <w:t>MeterMeasure</w:t>
       </w:r>
       <w:proofErr w:type="spellEnd"/>
     </w:p>

</xml_diff>